<commit_message>
Corrects cv.html, favicons, pinned posts. New post 'PFAS'.
</commit_message>
<xml_diff>
--- a/assets/img/MattRalston_resume_CV_v2025.docx
+++ b/assets/img/MattRalston_resume_CV_v2025.docx
@@ -13,19 +13,7 @@
         <w:rPr>
           <w:rFonts w:eastAsia="Arial" w:cs="Arial" w:ascii="Arial" w:hAnsi="Arial"/>
         </w:rPr>
-        <w:t>Matt</w:t>
-      </w:r>
-      <w:r>
-        <w:rPr>
-          <w:rFonts w:eastAsia="Arial" w:cs="Arial" w:ascii="Arial" w:hAnsi="Arial"/>
-        </w:rPr>
-        <w:t>hew</w:t>
-      </w:r>
-      <w:r>
-        <w:rPr>
-          <w:rFonts w:eastAsia="Arial" w:cs="Arial" w:ascii="Arial" w:hAnsi="Arial"/>
-        </w:rPr>
-        <w:t xml:space="preserve"> Ralston</w:t>
+        <w:t>Matthew Ralston</w:t>
       </w:r>
     </w:p>
     <w:p>
@@ -174,289 +162,37 @@
           <w:rFonts w:eastAsia="Arial" w:cs="Arial" w:ascii="Arial" w:hAnsi="Arial"/>
         </w:rPr>
         <w:tab/>
-        <w:t xml:space="preserve">Published in the areas of RNA-sequencing, molecular biology, gene expression analysis, bioinformatics, anaerobic fermentation, </w:t>
-      </w:r>
-      <w:r>
-        <w:rPr>
-          <w:rFonts w:eastAsia="Arial" w:cs="Arial" w:ascii="Arial" w:hAnsi="Arial"/>
-        </w:rPr>
-        <w:t>and</w:t>
-      </w:r>
-      <w:r>
-        <w:rPr>
-          <w:rFonts w:eastAsia="Arial" w:cs="Arial" w:ascii="Arial" w:hAnsi="Arial"/>
-        </w:rPr>
-        <w:t>biofuels. Working experience in human/mammalian cell culture, oncology research, molecular biology, and analytical chemistry techniques. Expertise in aseptic techniques, bioreactors, GLP, qRT-PCR, Illumina RNA-Seq, Western/Northern blot, UV-VIS, HPLC, GC-MS, and LC-MS.</w:t>
-      </w:r>
-      <w:r>
-        <w:rPr>
-          <w:rFonts w:eastAsia="Arial" w:cs="Arial" w:ascii="Arial" w:hAnsi="Arial"/>
-        </w:rPr>
-        <w:t>aa</w:t>
-      </w:r>
-    </w:p>
-    <w:p>
-      <w:pPr>
-        <w:pStyle w:val="LOnormal"/>
-        <w:rPr>
-          <w:rFonts w:ascii="Arial" w:hAnsi="Arial" w:eastAsia="Arial" w:cs="Arial"/>
-        </w:rPr>
-      </w:pPr>
-      <w:r>
-        <w:rPr>
-          <w:rFonts w:eastAsia="Arial" w:cs="Arial" w:ascii="Arial" w:hAnsi="Arial"/>
-        </w:rPr>
-        <w:tab/>
-        <w:t xml:space="preserve">Graduate training in bioinformatic data science, </w:t>
-      </w:r>
-      <w:r>
-        <w:rPr>
-          <w:rFonts w:eastAsia="Arial" w:cs="Arial" w:ascii="Arial" w:hAnsi="Arial"/>
-        </w:rPr>
-        <w:t xml:space="preserve">computer science, mathematics, </w:t>
-      </w:r>
-      <w:r>
-        <w:rPr>
-          <w:rFonts w:eastAsia="Arial" w:cs="Arial" w:ascii="Arial" w:hAnsi="Arial"/>
-        </w:rPr>
-        <w:t xml:space="preserve">statistics, and wet-lab research. Expert in Linux and high-performance computing (HPC) environments and cloud computing (AWS). </w:t>
-      </w:r>
-      <w:r>
-        <w:rPr>
-          <w:rFonts w:eastAsia="Arial" w:cs="Arial" w:ascii="Arial" w:hAnsi="Arial"/>
-        </w:rPr>
-        <w:t>L</w:t>
-      </w:r>
-      <w:r>
-        <w:rPr>
-          <w:rFonts w:eastAsia="Arial" w:cs="Arial" w:ascii="Arial" w:hAnsi="Arial"/>
-        </w:rPr>
-        <w:t>ead developer and maintainer of kmerdb, a kmer database and Python algorithm library for WGS/WES/RNAseq non-alignment sequence similarity and probabilities, minimizer selection and sequence alignment heuristics.</w:t>
-      </w:r>
-    </w:p>
-    <w:p>
-      <w:pPr>
-        <w:pStyle w:val="LOnormal"/>
-        <w:rPr>
-          <w:rFonts w:ascii="Arial" w:hAnsi="Arial" w:eastAsia="Arial" w:cs="Arial"/>
-        </w:rPr>
-      </w:pPr>
-      <w:r>
-        <w:rPr>
-          <w:rFonts w:eastAsia="Arial" w:cs="Arial" w:ascii="Arial" w:hAnsi="Arial"/>
-        </w:rPr>
-        <w:tab/>
-        <w:t xml:space="preserve">During the pandemic, I transitioned from </w:t>
-      </w:r>
-      <w:r>
-        <w:rPr>
-          <w:rFonts w:eastAsia="Arial" w:cs="Arial" w:ascii="Arial" w:hAnsi="Arial"/>
-        </w:rPr>
-        <w:t xml:space="preserve">the pharma giant </w:t>
-      </w:r>
-      <w:r>
-        <w:rPr>
-          <w:rFonts w:eastAsia="Arial" w:cs="Arial" w:ascii="Arial" w:hAnsi="Arial"/>
-        </w:rPr>
-        <w:t>B</w:t>
-      </w:r>
-      <w:r>
-        <w:rPr>
-          <w:rFonts w:eastAsia="Arial" w:cs="Arial" w:ascii="Arial" w:hAnsi="Arial"/>
-        </w:rPr>
-        <w:t xml:space="preserve">ristol </w:t>
-      </w:r>
-      <w:r>
-        <w:rPr>
-          <w:rFonts w:eastAsia="Arial" w:cs="Arial" w:ascii="Arial" w:hAnsi="Arial"/>
-        </w:rPr>
-        <w:t>M</w:t>
-      </w:r>
-      <w:r>
-        <w:rPr>
-          <w:rFonts w:eastAsia="Arial" w:cs="Arial" w:ascii="Arial" w:hAnsi="Arial"/>
-        </w:rPr>
-        <w:t xml:space="preserve">yers </w:t>
-      </w:r>
-      <w:r>
-        <w:rPr>
-          <w:rFonts w:eastAsia="Arial" w:cs="Arial" w:ascii="Arial" w:hAnsi="Arial"/>
-        </w:rPr>
-        <w:t>S</w:t>
-      </w:r>
-      <w:r>
-        <w:rPr>
-          <w:rFonts w:eastAsia="Arial" w:cs="Arial" w:ascii="Arial" w:hAnsi="Arial"/>
-        </w:rPr>
-        <w:t>quibb (2015-2020)</w:t>
-      </w:r>
-      <w:r>
-        <w:rPr>
-          <w:rFonts w:eastAsia="Arial" w:cs="Arial" w:ascii="Arial" w:hAnsi="Arial"/>
-        </w:rPr>
-        <w:t xml:space="preserve"> </w:t>
-      </w:r>
-      <w:r>
-        <w:rPr>
-          <w:rFonts w:eastAsia="Arial" w:cs="Arial" w:ascii="Arial" w:hAnsi="Arial"/>
-        </w:rPr>
-        <w:t xml:space="preserve">and Bayer Crop Sciences (2020) </w:t>
-      </w:r>
-      <w:r>
-        <w:rPr>
-          <w:rFonts w:eastAsia="Arial" w:cs="Arial" w:ascii="Arial" w:hAnsi="Arial"/>
-        </w:rPr>
-        <w:t xml:space="preserve">to Newark DE </w:t>
-      </w:r>
-      <w:r>
-        <w:rPr>
-          <w:rFonts w:eastAsia="Arial" w:cs="Arial" w:ascii="Arial" w:hAnsi="Arial"/>
-        </w:rPr>
-        <w:t>and worked local gigs such as</w:t>
-      </w:r>
-      <w:r>
-        <w:rPr>
-          <w:rFonts w:eastAsia="Arial" w:cs="Arial" w:ascii="Arial" w:hAnsi="Arial"/>
-        </w:rPr>
-        <w:t xml:space="preserve"> DoorDash. </w:t>
-      </w:r>
-      <w:r>
-        <w:rPr>
-          <w:rFonts w:eastAsia="Arial" w:cs="Arial" w:ascii="Arial" w:hAnsi="Arial"/>
-        </w:rPr>
-        <w:t>T</w:t>
-      </w:r>
-      <w:r>
-        <w:rPr>
-          <w:rFonts w:eastAsia="Arial" w:cs="Arial" w:ascii="Arial" w:hAnsi="Arial"/>
-        </w:rPr>
-        <w:t>h</w:t>
-      </w:r>
-      <w:r>
-        <w:rPr>
-          <w:rFonts w:eastAsia="Arial" w:cs="Arial" w:ascii="Arial" w:hAnsi="Arial"/>
-        </w:rPr>
-        <w:t>i</w:t>
-      </w:r>
-      <w:r>
-        <w:rPr>
-          <w:rFonts w:eastAsia="Arial" w:cs="Arial" w:ascii="Arial" w:hAnsi="Arial"/>
-        </w:rPr>
-        <w:t>s experience w</w:t>
-      </w:r>
-      <w:r>
-        <w:rPr>
-          <w:rFonts w:eastAsia="Arial" w:cs="Arial" w:ascii="Arial" w:hAnsi="Arial"/>
-        </w:rPr>
-        <w:t>as</w:t>
-      </w:r>
-      <w:r>
-        <w:rPr>
-          <w:rFonts w:eastAsia="Arial" w:cs="Arial" w:ascii="Arial" w:hAnsi="Arial"/>
-        </w:rPr>
-        <w:t xml:space="preserve"> challenging, </w:t>
-      </w:r>
-      <w:r>
-        <w:rPr>
-          <w:rFonts w:eastAsia="Arial" w:cs="Arial" w:ascii="Arial" w:hAnsi="Arial"/>
-        </w:rPr>
-        <w:t>but I</w:t>
-      </w:r>
-      <w:r>
-        <w:rPr>
-          <w:rFonts w:eastAsia="Arial" w:cs="Arial" w:ascii="Arial" w:hAnsi="Arial"/>
-        </w:rPr>
-        <w:t xml:space="preserve"> p</w:t>
-      </w:r>
-      <w:r>
-        <w:rPr>
-          <w:rFonts w:eastAsia="Arial" w:cs="Arial" w:ascii="Arial" w:hAnsi="Arial"/>
-        </w:rPr>
-        <w:t>roved</w:t>
-      </w:r>
-      <w:r>
-        <w:rPr>
-          <w:rFonts w:eastAsia="Arial" w:cs="Arial" w:ascii="Arial" w:hAnsi="Arial"/>
-        </w:rPr>
-        <w:t xml:space="preserve"> resilien</w:t>
-      </w:r>
-      <w:r>
-        <w:rPr>
-          <w:rFonts w:eastAsia="Arial" w:cs="Arial" w:ascii="Arial" w:hAnsi="Arial"/>
-        </w:rPr>
-        <w:t>t</w:t>
-      </w:r>
-      <w:r>
-        <w:rPr>
-          <w:rFonts w:eastAsia="Arial" w:cs="Arial" w:ascii="Arial" w:hAnsi="Arial"/>
-        </w:rPr>
-        <w:t xml:space="preserve"> and continue</w:t>
-      </w:r>
-      <w:r>
-        <w:rPr>
-          <w:rFonts w:eastAsia="Arial" w:cs="Arial" w:ascii="Arial" w:hAnsi="Arial"/>
-        </w:rPr>
-        <w:t>d</w:t>
-      </w:r>
-      <w:r>
-        <w:rPr>
-          <w:rFonts w:eastAsia="Arial" w:cs="Arial" w:ascii="Arial" w:hAnsi="Arial"/>
-        </w:rPr>
-        <w:t xml:space="preserve"> developing </w:t>
-      </w:r>
-      <w:r>
-        <w:rPr>
-          <w:rFonts w:eastAsia="Arial" w:cs="Arial" w:ascii="Arial" w:hAnsi="Arial"/>
-        </w:rPr>
-        <w:t>my skills in</w:t>
-      </w:r>
-      <w:r>
-        <w:rPr>
-          <w:rFonts w:eastAsia="Arial" w:cs="Arial" w:ascii="Arial" w:hAnsi="Arial"/>
-        </w:rPr>
-        <w:t xml:space="preserve"> </w:t>
-      </w:r>
-      <w:r>
-        <w:rPr>
-          <w:rFonts w:eastAsia="Arial" w:cs="Arial" w:ascii="Arial" w:hAnsi="Arial"/>
-        </w:rPr>
-        <w:t xml:space="preserve">Computer Science, </w:t>
-      </w:r>
-      <w:r>
-        <w:rPr>
-          <w:rFonts w:eastAsia="Arial" w:cs="Arial" w:ascii="Arial" w:hAnsi="Arial"/>
-        </w:rPr>
-        <w:t xml:space="preserve">Data Science, </w:t>
-      </w:r>
-      <w:r>
-        <w:rPr>
-          <w:rFonts w:eastAsia="Arial" w:cs="Arial" w:ascii="Arial" w:hAnsi="Arial"/>
-        </w:rPr>
-        <w:t xml:space="preserve">Probability, Linear Algebra, </w:t>
-      </w:r>
-      <w:r>
-        <w:rPr>
-          <w:rFonts w:eastAsia="Arial" w:cs="Arial" w:ascii="Arial" w:hAnsi="Arial"/>
-        </w:rPr>
-        <w:t xml:space="preserve">Statistics, ML, Web Development and </w:t>
-      </w:r>
-      <w:r>
-        <w:rPr>
-          <w:rFonts w:eastAsia="Arial" w:cs="Arial" w:ascii="Arial" w:hAnsi="Arial"/>
-        </w:rPr>
-        <w:t>more</w:t>
-      </w:r>
-      <w:r>
-        <w:rPr>
-          <w:rFonts w:eastAsia="Arial" w:cs="Arial" w:ascii="Arial" w:hAnsi="Arial"/>
-        </w:rPr>
-        <w:t xml:space="preserve">. </w:t>
-      </w:r>
-      <w:r>
-        <w:rPr>
-          <w:rFonts w:eastAsia="Arial" w:cs="Arial" w:ascii="Arial" w:hAnsi="Arial"/>
-        </w:rPr>
-        <w:t>Now, I’m looking for a dynamic team to leverage my background in natural sciences, maths, and comp-sci to address stakeholder needs alongside exciting opportunities for interpersonal and business skill development.</w:t>
+        <w:t>Published in the areas of RNA-sequencing, molecular biology, gene expression analysis, bioinformatics, anaerobic fermentation, and biofuels. Working experience in human/mammalian cell culture, oncology research, molecular biology, and analytical chemistry techniques. Expertise in aseptic techniques, bioreactors, GLP, qRT-PCR, Illumina RNA-Seq, Western/Northern blot, UV-VIS, HPLC, GC-MS, and LC-MS.</w:t>
+      </w:r>
+    </w:p>
+    <w:p>
+      <w:pPr>
+        <w:pStyle w:val="LOnormal"/>
+        <w:rPr>
+          <w:rFonts w:ascii="Arial" w:hAnsi="Arial" w:eastAsia="Arial" w:cs="Arial"/>
+        </w:rPr>
+      </w:pPr>
+      <w:r>
+        <w:rPr>
+          <w:rFonts w:eastAsia="Arial" w:cs="Arial" w:ascii="Arial" w:hAnsi="Arial"/>
+        </w:rPr>
+        <w:tab/>
+        <w:t>Graduate training in bioinformatic data science, computer science, mathematics, statistics, and wet-lab research. Expert in Linux and high-performance computing (HPC) environments and cloud computing (AWS). Lead developer and maintainer of kmerdb, a kmer database and Python algorithm library for WGS/WES/RNAseq non-alignment sequence similarity and probabilities, minimizer selection and sequence alignment heuristics.</w:t>
+      </w:r>
+    </w:p>
+    <w:p>
+      <w:pPr>
+        <w:pStyle w:val="LOnormal"/>
+        <w:rPr>
+          <w:rFonts w:ascii="Arial" w:hAnsi="Arial" w:eastAsia="Arial" w:cs="Arial"/>
+        </w:rPr>
+      </w:pPr>
+      <w:r>
+        <w:rPr>
+          <w:rFonts w:eastAsia="Arial" w:cs="Arial" w:ascii="Arial" w:hAnsi="Arial"/>
+        </w:rPr>
+        <w:tab/>
+        <w:t>During the pandemic, I transitioned from the pharma giant Bristol Myers Squibb (2015-2020) and Bayer Crop Sciences (2020) to Newark DE and worked local gigs such as DoorDash. This experience was challenging, but I proved resilient and continued developing my skills in Computer Science, Data Science, Probability, Linear Algebra, Statistics, ML, Web Development and more. Now, I’m looking for a dynamic team to leverage my background in natural sciences, maths, and comp-sci to address stakeholder needs alongside exciting opportunities for interpersonal and business skill development.</w:t>
       </w:r>
     </w:p>
     <w:p>
@@ -675,7 +411,9 @@
         </w:rPr>
       </w:pPr>
       <w:r>
-        <w:rPr/>
+        <w:rPr>
+          <w:rFonts w:eastAsia="Arial" w:cs="Arial" w:ascii="Arial" w:hAnsi="Arial"/>
+        </w:rPr>
       </w:r>
     </w:p>
     <w:p>
@@ -1052,13 +790,7 @@
         <w:tab/>
         <w:tab/>
         <w:tab/>
-        <w:t xml:space="preserve">           June 2022 -June 202</w:t>
-      </w:r>
-      <w:r>
-        <w:rPr>
-          <w:rFonts w:eastAsia="Arial" w:cs="Arial" w:ascii="Arial" w:hAnsi="Arial"/>
-        </w:rPr>
-        <w:t>5</w:t>
+        <w:t xml:space="preserve">           June 2022 -June 2025</w:t>
       </w:r>
     </w:p>
     <w:p>
@@ -1080,13 +812,7 @@
         <w:rPr>
           <w:rFonts w:eastAsia="Arial" w:cs="Arial" w:ascii="Arial" w:hAnsi="Arial"/>
         </w:rPr>
-        <w:t xml:space="preserve">Principal Consultant, </w:t>
-      </w:r>
-      <w:r>
-        <w:rPr>
-          <w:rFonts w:eastAsia="Arial" w:cs="Arial" w:ascii="Arial" w:hAnsi="Arial"/>
-        </w:rPr>
-        <w:t>CEO, and sole proprietor</w:t>
+        <w:t>Principal Consultant, CEO, and sole proprietor</w:t>
       </w:r>
     </w:p>
     <w:p>
@@ -1161,13 +887,7 @@
         <w:rPr>
           <w:rFonts w:eastAsia="Arial" w:cs="Arial" w:ascii="Arial" w:hAnsi="Arial"/>
         </w:rPr>
-        <w:t xml:space="preserve">Building IP backbone for a consultancy offering. Pipeline-as-a-Service (microSaaS), </w:t>
-      </w:r>
-      <w:r>
-        <w:rPr>
-          <w:rFonts w:eastAsia="Arial" w:cs="Arial" w:ascii="Arial" w:hAnsi="Arial"/>
-        </w:rPr>
-        <w:t>web development, and data science services.</w:t>
+        <w:t>Building IP backbone for a consultancy offering. Pipeline-as-a-Service (microSaaS), web development, and data science services.</w:t>
       </w:r>
     </w:p>
     <w:p>
@@ -1190,13 +910,7 @@
         <w:rPr>
           <w:rFonts w:eastAsia="Arial" w:cs="Arial" w:ascii="Arial" w:hAnsi="Arial"/>
         </w:rPr>
-        <w:t>C</w:t>
-      </w:r>
-      <w:r>
-        <w:rPr>
-          <w:rFonts w:eastAsia="Arial" w:cs="Arial" w:ascii="Arial" w:hAnsi="Arial"/>
-        </w:rPr>
-        <w:t>urrently working on road-trips to rural PA to sequence viruses and microbes using shotgun metagenomics in collaboration with UDel</w:t>
+        <w:t>Currently working on road-trips to rural PA to sequence viruses and microbes using shotgun metagenomics in collaboration with UDel</w:t>
       </w:r>
     </w:p>
     <w:p>
@@ -1248,31 +962,7 @@
         <w:rPr>
           <w:rFonts w:eastAsia="Arial" w:cs="Arial" w:ascii="Arial" w:hAnsi="Arial"/>
         </w:rPr>
-        <w:t xml:space="preserve">48CPU server conformant kubenetes, 38-component pipeline for multi-cloud and cloud-agnostic deployment </w:t>
-      </w:r>
-      <w:r>
-        <w:rPr>
-          <w:rFonts w:eastAsia="Arial" w:cs="Arial" w:ascii="Arial" w:hAnsi="Arial"/>
-        </w:rPr>
-        <w:t xml:space="preserve">(~$1k - </w:t>
-      </w:r>
-      <w:r>
-        <w:rPr>
-          <w:rFonts w:eastAsia="Arial" w:cs="Arial" w:ascii="Arial" w:hAnsi="Arial"/>
-        </w:rPr>
-        <w:t>$5k per project</w:t>
-      </w:r>
-      <w:r>
-        <w:rPr>
-          <w:rFonts w:eastAsia="Arial" w:cs="Arial" w:ascii="Arial" w:hAnsi="Arial"/>
-        </w:rPr>
-        <w:t>)</w:t>
-      </w:r>
-      <w:r>
-        <w:rPr>
-          <w:rFonts w:eastAsia="Arial" w:cs="Arial" w:ascii="Arial" w:hAnsi="Arial"/>
-        </w:rPr>
-        <w:t>.</w:t>
+        <w:t>48CPU server conformant kubenetes, 38-component pipeline for multi-cloud and cloud-agnostic deployment (~$1k - $5k per project).</w:t>
       </w:r>
     </w:p>
     <w:p>
@@ -2095,13 +1785,7 @@
         <w:rPr>
           <w:rFonts w:eastAsia="Arial" w:cs="Arial" w:ascii="Arial" w:hAnsi="Arial"/>
         </w:rPr>
-        <w:t xml:space="preserve"> Amortization, Impact forecasting, Stakeholder framing, </w:t>
-      </w:r>
-      <w:r>
-        <w:rPr>
-          <w:rFonts w:eastAsia="Arial" w:cs="Arial" w:ascii="Arial" w:hAnsi="Arial"/>
-        </w:rPr>
-        <w:t xml:space="preserve">Abstracts, </w:t>
+        <w:t xml:space="preserve"> Amortization, Impact forecasting, Stakeholder framing, Abstracts, </w:t>
       </w:r>
       <w:r>
         <w:rPr>
@@ -2109,7 +1793,13 @@
           <w:b/>
           <w:bCs/>
         </w:rPr>
-        <w:t xml:space="preserve">Technical writing, </w:t>
+        <w:t>Technical writing, Modular writing, Methodology,</w:t>
+      </w:r>
+      <w:r>
+        <w:rPr>
+          <w:rFonts w:eastAsia="Arial" w:cs="Arial" w:ascii="Arial" w:hAnsi="Arial"/>
+        </w:rPr>
+        <w:t xml:space="preserve"> Business narratives, Referencing, Citation, “Living” documentation (i.e. Quarto/Rmd, Markdown, Jupyter), literate programming, </w:t>
       </w:r>
       <w:r>
         <w:rPr>
@@ -2117,7 +1807,13 @@
           <w:b/>
           <w:bCs/>
         </w:rPr>
-        <w:t xml:space="preserve">Modular writing, </w:t>
+        <w:t>ELN, scientific notebooks,</w:t>
+      </w:r>
+      <w:r>
+        <w:rPr>
+          <w:rFonts w:eastAsia="Arial" w:cs="Arial" w:ascii="Arial" w:hAnsi="Arial"/>
+        </w:rPr>
+        <w:t xml:space="preserve"> </w:t>
       </w:r>
       <w:r>
         <w:rPr>
@@ -2125,13 +1821,13 @@
           <w:b/>
           <w:bCs/>
         </w:rPr>
-        <w:t>Methodology,</w:t>
-      </w:r>
-      <w:r>
-        <w:rPr>
-          <w:rFonts w:eastAsia="Arial" w:cs="Arial" w:ascii="Arial" w:hAnsi="Arial"/>
-        </w:rPr>
-        <w:t xml:space="preserve"> Business narratives, Referencing, Citation, “Living” documentation (i.e. Quarto/Rmd, Markdown, Jupyter), literate programming, </w:t>
+        <w:t>SOP writing,</w:t>
+      </w:r>
+      <w:r>
+        <w:rPr>
+          <w:rFonts w:eastAsia="Arial" w:cs="Arial" w:ascii="Arial" w:hAnsi="Arial"/>
+        </w:rPr>
+        <w:t xml:space="preserve"> Data justificaion, Business slidedecks, Powerpoint, </w:t>
       </w:r>
       <w:r>
         <w:rPr>
@@ -2139,59 +1835,13 @@
           <w:b/>
           <w:bCs/>
         </w:rPr>
-        <w:t>ELN, scientific notebooks,</w:t>
-      </w:r>
-      <w:r>
-        <w:rPr>
-          <w:rFonts w:eastAsia="Arial" w:cs="Arial" w:ascii="Arial" w:hAnsi="Arial"/>
-        </w:rPr>
-        <w:t xml:space="preserve"> </w:t>
-      </w:r>
-      <w:r>
-        <w:rPr>
-          <w:rFonts w:eastAsia="Arial" w:cs="Arial" w:ascii="Arial" w:hAnsi="Arial"/>
-          <w:b/>
-          <w:bCs/>
-        </w:rPr>
-        <w:t>SOP writing,</w:t>
-      </w:r>
-      <w:r>
-        <w:rPr>
-          <w:rFonts w:eastAsia="Arial" w:cs="Arial" w:ascii="Arial" w:hAnsi="Arial"/>
-        </w:rPr>
-        <w:t xml:space="preserve"> Data justificaion, Business slidedecks, Powerpoint, </w:t>
-      </w:r>
-      <w:r>
-        <w:rPr>
-          <w:rFonts w:eastAsia="Arial" w:cs="Arial" w:ascii="Arial" w:hAnsi="Arial"/>
-          <w:b/>
-          <w:bCs/>
-        </w:rPr>
         <w:t>MS Office</w:t>
       </w:r>
       <w:r>
         <w:rPr>
           <w:rFonts w:eastAsia="Arial" w:cs="Arial" w:ascii="Arial" w:hAnsi="Arial"/>
         </w:rPr>
-        <w:t xml:space="preserve"> </w:t>
-      </w:r>
-      <w:r>
-        <w:rPr>
-          <w:rFonts w:eastAsia="Arial" w:cs="Arial" w:ascii="Arial" w:hAnsi="Arial"/>
-        </w:rPr>
-        <w:t>(Word, Excel, Powerpoint, Access, OneNote)</w:t>
-      </w:r>
-      <w:r>
-        <w:rPr>
-          <w:rFonts w:eastAsia="Arial" w:cs="Arial" w:ascii="Arial" w:hAnsi="Arial"/>
-        </w:rPr>
-        <w:t xml:space="preserve">, </w:t>
-      </w:r>
-      <w:r>
-        <w:rPr>
-          <w:rFonts w:eastAsia="Arial" w:cs="Arial" w:ascii="Arial" w:hAnsi="Arial"/>
-        </w:rPr>
-        <w:t xml:space="preserve">Spreadsheets, Canva, Figma,  MacOS/OSX, </w:t>
+        <w:t xml:space="preserve"> (Word, Excel, Powerpoint, Access, OneNote), Spreadsheets, Canva, Figma,  MacOS/OSX, </w:t>
       </w:r>
       <w:r>
         <w:rPr>
@@ -2514,19 +2164,7 @@
         <w:rPr>
           <w:rFonts w:eastAsia="Arial" w:cs="Arial" w:ascii="Arial" w:hAnsi="Arial"/>
         </w:rPr>
-        <w:t xml:space="preserve">                          web-development, </w:t>
-      </w:r>
-      <w:r>
-        <w:rPr>
-          <w:rFonts w:eastAsia="Arial" w:cs="Arial" w:ascii="Arial" w:hAnsi="Arial"/>
-        </w:rPr>
-        <w:t xml:space="preserve">SquiRTL, </w:t>
-      </w:r>
-      <w:r>
-        <w:rPr>
-          <w:rFonts w:eastAsia="Arial" w:cs="Arial" w:ascii="Arial" w:hAnsi="Arial"/>
-        </w:rPr>
-        <w:t xml:space="preserve">Django, SQLAlchemy, </w:t>
+        <w:t xml:space="preserve">                          web-development, SquiRTL, Django, SQLAlchemy, </w:t>
       </w:r>
       <w:r>
         <w:rPr>
@@ -2534,15 +2172,7 @@
           <w:b w:val="false"/>
           <w:bCs w:val="false"/>
         </w:rPr>
-        <w:t xml:space="preserve">SQLite, libSQL, MySQL, Oracle SQL, PostgreSQL, </w:t>
-      </w:r>
-      <w:r>
-        <w:rPr>
-          <w:rFonts w:eastAsia="Arial" w:cs="Arial" w:ascii="Arial" w:hAnsi="Arial"/>
-          <w:b w:val="false"/>
-          <w:bCs w:val="false"/>
-        </w:rPr>
-        <w:t xml:space="preserve">Moltres, </w:t>
+        <w:t xml:space="preserve">SQLite, libSQL, MySQL, Oracle SQL, PostgreSQL, Moltres, </w:t>
       </w:r>
       <w:r>
         <w:rPr>
@@ -2584,30 +2214,20 @@
         <w:rPr>
           <w:rFonts w:eastAsia="Arial" w:cs="Arial" w:ascii="Arial" w:hAnsi="Arial"/>
         </w:rPr>
-        <w:t xml:space="preserve"> discrete/continuous probability, multivariate statistical analysis, PCA, </w:t>
-      </w:r>
-      <w:r>
-        <w:rPr>
-          <w:rFonts w:eastAsia="Arial" w:cs="Arial" w:ascii="Arial" w:hAnsi="Arial"/>
-        </w:rPr>
-        <w:t xml:space="preserve">UMAP, XGBoost, random forests, </w:t>
-      </w:r>
-      <w:r>
-        <w:rPr>
-          <w:rFonts w:eastAsia="Arial" w:cs="Arial" w:ascii="Arial" w:hAnsi="Arial"/>
-        </w:rPr>
-        <w:t>clustering, classification, distribution fitting, Rstudio, Rshiny, Bioconductor, Rmarkdown, Quarto, technical writing, literate programming, Systems Administration, sysadmin, systemd, tmux, Nginx, Apache, conky, web servers, SGE/UGE, bash, parallel, time</w:t>
-      </w:r>
-    </w:p>
-    <w:p>
-      <w:pPr>
-        <w:pStyle w:val="LOnormal"/>
-        <w:rPr>
-          <w:rFonts w:ascii="Arial" w:hAnsi="Arial" w:eastAsia="Arial" w:cs="Arial"/>
-        </w:rPr>
-      </w:pPr>
-      <w:r>
-        <w:rPr/>
+        <w:t xml:space="preserve"> discrete/continuous probability, multivariate statistical analysis, PCA, UMAP, XGBoost, random forests, clustering, classification, distribution fitting, Rstudio, Rshiny, Bioconductor, Rmarkdown, Quarto, technical writing, literate programming, Systems Administration, sysadmin, systemd, tmux, Nginx, Apache, conky, web servers, SGE/UGE, bash, parallel, time</w:t>
+      </w:r>
+    </w:p>
+    <w:p>
+      <w:pPr>
+        <w:pStyle w:val="LOnormal"/>
+        <w:rPr>
+          <w:rFonts w:ascii="Arial" w:hAnsi="Arial" w:eastAsia="Arial" w:cs="Arial"/>
+        </w:rPr>
+      </w:pPr>
+      <w:r>
+        <w:rPr>
+          <w:rFonts w:eastAsia="Arial" w:cs="Arial" w:ascii="Arial" w:hAnsi="Arial"/>
+        </w:rPr>
       </w:r>
     </w:p>
     <w:p>
@@ -3233,13 +2853,7 @@
         <w:tab/>
         <w:tab/>
         <w:tab/>
-        <w:t>2019-202</w:t>
-      </w:r>
-      <w:r>
-        <w:rPr>
-          <w:rFonts w:eastAsia="Arial" w:cs="Arial" w:ascii="Arial" w:hAnsi="Arial"/>
-        </w:rPr>
-        <w:t>4</w:t>
+        <w:t>2019-2024</w:t>
       </w:r>
     </w:p>
     <w:p>
@@ -3385,19 +2999,7 @@
         <w:rPr>
           <w:rFonts w:eastAsia="Arial" w:cs="Arial" w:ascii="Arial" w:hAnsi="Arial"/>
         </w:rPr>
-        <w:t xml:space="preserve"> formatted file. </w:t>
-      </w:r>
-      <w:r>
-        <w:rPr>
-          <w:rFonts w:eastAsia="Arial" w:cs="Arial" w:ascii="Arial" w:hAnsi="Arial"/>
-        </w:rPr>
-        <w:t>I ch</w:t>
-      </w:r>
-      <w:r>
-        <w:rPr>
-          <w:rFonts w:eastAsia="Arial" w:cs="Arial" w:ascii="Arial" w:hAnsi="Arial"/>
-        </w:rPr>
-        <w:t>aracterized the sensitivity of the analyses to errors from simulated data, examining the relationship between k-mer profile distances and phylogenetic distance.</w:t>
+        <w:t xml:space="preserve"> formatted file. I characterized the sensitivity of the analyses to errors from simulated data, examining the relationship between k-mer profile distances and phylogenetic distance.</w:t>
       </w:r>
     </w:p>
     <w:p>

</xml_diff>